<commit_message>
Added basic auth components
</commit_message>
<xml_diff>
--- a/storage/Student_Results.docx
+++ b/storage/Student_Results.docx
@@ -12,7 +12,7 @@
           <w:szCs w:val="48"/>
           <w:b/>
         </w:rPr>
-        <w:t xml:space="preserve">Белкин Василий Андреевич</w:t>
+        <w:t xml:space="preserve">Сидоров Акакий Витальевич</w:t>
       </w:r>
     </w:p>
     <w:p>
@@ -115,219 +115,6 @@
                 <w:b/>
               </w:rPr>
               <w:t xml:space="preserve">Оценка</w:t>
-            </w:r>
-          </w:p>
-        </w:tc>
-      </w:tr>
-      <w:tr>
-        <w:trPr/>
-        <w:tc>
-          <w:tcPr>
-            <w:tcW w:w="2500" w:type="dxa"/>
-            <w:vAlign w:val="center"/>
-          </w:tcPr>
-          <w:p>
-            <w:pPr/>
-            <w:r>
-              <w:rPr>
-                <w:rFonts w:ascii="Times New Roman" w:hAnsi="Times New Roman" w:eastAsia="Times New Roman" w:cs="Times New Roman"/>
-                <w:sz w:val="28"/>
-                <w:szCs w:val="28"/>
-              </w:rPr>
-              <w:t xml:space="preserve">2017-11-10</w:t>
-            </w:r>
-          </w:p>
-        </w:tc>
-        <w:tc>
-          <w:tcPr>
-            <w:tcW w:w="2500" w:type="dxa"/>
-            <w:vAlign w:val="center"/>
-          </w:tcPr>
-          <w:p>
-            <w:pPr/>
-            <w:r>
-              <w:rPr>
-                <w:rFonts w:ascii="Times New Roman" w:hAnsi="Times New Roman" w:eastAsia="Times New Roman" w:cs="Times New Roman"/>
-                <w:sz w:val="28"/>
-                <w:szCs w:val="28"/>
-              </w:rPr>
-              <w:t xml:space="preserve">ОПр</w:t>
-            </w:r>
-          </w:p>
-        </w:tc>
-        <w:tc>
-          <w:tcPr>
-            <w:tcW w:w="2500" w:type="dxa"/>
-            <w:vAlign w:val="center"/>
-          </w:tcPr>
-          <w:p>
-            <w:pPr/>
-            <w:r>
-              <w:rPr>
-                <w:rFonts w:ascii="Times New Roman" w:hAnsi="Times New Roman" w:eastAsia="Times New Roman" w:cs="Times New Roman"/>
-                <w:sz w:val="28"/>
-                <w:szCs w:val="28"/>
-              </w:rPr>
-              <w:t xml:space="preserve">Иванов Иван Иванович</w:t>
-            </w:r>
-          </w:p>
-        </w:tc>
-        <w:tc>
-          <w:tcPr>
-            <w:tcW w:w="2500" w:type="dxa"/>
-            <w:vAlign w:val="center"/>
-          </w:tcPr>
-          <w:p>
-            <w:pPr/>
-            <w:r>
-              <w:rPr>
-                <w:rFonts w:ascii="Times New Roman" w:hAnsi="Times New Roman" w:eastAsia="Times New Roman" w:cs="Times New Roman"/>
-                <w:sz w:val="28"/>
-                <w:szCs w:val="28"/>
-              </w:rPr>
-              <w:t xml:space="preserve">100</w:t>
-            </w:r>
-          </w:p>
-        </w:tc>
-      </w:tr>
-      <w:tr>
-        <w:trPr/>
-        <w:tc>
-          <w:tcPr>
-            <w:tcW w:w="2500" w:type="dxa"/>
-            <w:vAlign w:val="center"/>
-          </w:tcPr>
-          <w:p>
-            <w:pPr/>
-            <w:r>
-              <w:rPr>
-                <w:rFonts w:ascii="Times New Roman" w:hAnsi="Times New Roman" w:eastAsia="Times New Roman" w:cs="Times New Roman"/>
-                <w:sz w:val="28"/>
-                <w:szCs w:val="28"/>
-              </w:rPr>
-              <w:t xml:space="preserve">2017-11-10</w:t>
-            </w:r>
-          </w:p>
-        </w:tc>
-        <w:tc>
-          <w:tcPr>
-            <w:tcW w:w="2500" w:type="dxa"/>
-            <w:vAlign w:val="center"/>
-          </w:tcPr>
-          <w:p>
-            <w:pPr/>
-            <w:r>
-              <w:rPr>
-                <w:rFonts w:ascii="Times New Roman" w:hAnsi="Times New Roman" w:eastAsia="Times New Roman" w:cs="Times New Roman"/>
-                <w:sz w:val="28"/>
-                <w:szCs w:val="28"/>
-              </w:rPr>
-              <w:t xml:space="preserve">ОПр</w:t>
-            </w:r>
-          </w:p>
-        </w:tc>
-        <w:tc>
-          <w:tcPr>
-            <w:tcW w:w="2500" w:type="dxa"/>
-            <w:vAlign w:val="center"/>
-          </w:tcPr>
-          <w:p>
-            <w:pPr/>
-            <w:r>
-              <w:rPr>
-                <w:rFonts w:ascii="Times New Roman" w:hAnsi="Times New Roman" w:eastAsia="Times New Roman" w:cs="Times New Roman"/>
-                <w:sz w:val="28"/>
-                <w:szCs w:val="28"/>
-              </w:rPr>
-              <w:t xml:space="preserve">Иванов Иван Иванович</w:t>
-            </w:r>
-          </w:p>
-        </w:tc>
-        <w:tc>
-          <w:tcPr>
-            <w:tcW w:w="2500" w:type="dxa"/>
-            <w:vAlign w:val="center"/>
-          </w:tcPr>
-          <w:p>
-            <w:pPr/>
-            <w:r>
-              <w:rPr>
-                <w:rFonts w:ascii="Times New Roman" w:hAnsi="Times New Roman" w:eastAsia="Times New Roman" w:cs="Times New Roman"/>
-                <w:sz w:val="28"/>
-                <w:szCs w:val="28"/>
-              </w:rPr>
-              <w:t xml:space="preserve">80</w:t>
-            </w:r>
-          </w:p>
-        </w:tc>
-      </w:tr>
-      <w:tr>
-        <w:trPr/>
-        <w:tc>
-          <w:tcPr>
-            <w:tcW w:w="2500" w:type="dxa"/>
-            <w:vAlign w:val="center"/>
-          </w:tcPr>
-          <w:p>
-            <w:pPr/>
-            <w:r>
-              <w:rPr>
-                <w:rFonts w:ascii="Times New Roman" w:hAnsi="Times New Roman" w:eastAsia="Times New Roman" w:cs="Times New Roman"/>
-                <w:sz w:val="28"/>
-                <w:szCs w:val="28"/>
-              </w:rPr>
-              <w:t xml:space="preserve">2017-11-10</w:t>
-            </w:r>
-          </w:p>
-        </w:tc>
-        <w:tc>
-          <w:tcPr>
-            <w:tcW w:w="2500" w:type="dxa"/>
-            <w:vAlign w:val="center"/>
-          </w:tcPr>
-          <w:p>
-            <w:pPr/>
-            <w:r>
-              <w:rPr>
-                <w:rFonts w:ascii="Times New Roman" w:hAnsi="Times New Roman" w:eastAsia="Times New Roman" w:cs="Times New Roman"/>
-                <w:sz w:val="28"/>
-                <w:szCs w:val="28"/>
-              </w:rPr>
-              <w:t xml:space="preserve">ООП</w:t>
-            </w:r>
-          </w:p>
-        </w:tc>
-        <w:tc>
-          <w:tcPr>
-            <w:tcW w:w="2500" w:type="dxa"/>
-            <w:vAlign w:val="center"/>
-          </w:tcPr>
-          <w:p>
-            <w:pPr/>
-            <w:r>
-              <w:rPr>
-                <w:rFonts w:ascii="Times New Roman" w:hAnsi="Times New Roman" w:eastAsia="Times New Roman" w:cs="Times New Roman"/>
-                <w:sz w:val="28"/>
-                <w:szCs w:val="28"/>
-              </w:rPr>
-              <w:t xml:space="preserve">Иванов Иван Иванович</w:t>
-            </w:r>
-          </w:p>
-        </w:tc>
-        <w:tc>
-          <w:tcPr>
-            <w:tcW w:w="2500" w:type="dxa"/>
-            <w:vAlign w:val="center"/>
-          </w:tcPr>
-          <w:p>
-            <w:pPr/>
-            <w:r>
-              <w:rPr>
-                <w:rFonts w:ascii="Times New Roman" w:hAnsi="Times New Roman" w:eastAsia="Times New Roman" w:cs="Times New Roman"/>
-                <w:sz w:val="28"/>
-                <w:szCs w:val="28"/>
-              </w:rPr>
-              <w:t xml:space="preserve">90</w:t>
             </w:r>
           </w:p>
         </w:tc>

</xml_diff>

<commit_message>
Fixed some rooms; Some mior changes in views
</commit_message>
<xml_diff>
--- a/storage/Student_Results.docx
+++ b/storage/Student_Results.docx
@@ -12,7 +12,7 @@
           <w:szCs w:val="48"/>
           <w:b/>
         </w:rPr>
-        <w:t xml:space="preserve">Сидоров Акакий Витальевич</w:t>
+        <w:t xml:space="preserve">Белкин Василий Андреевич</w:t>
       </w:r>
     </w:p>
     <w:p>
@@ -115,6 +115,219 @@
                 <w:b/>
               </w:rPr>
               <w:t xml:space="preserve">Оценка</w:t>
+            </w:r>
+          </w:p>
+        </w:tc>
+      </w:tr>
+      <w:tr>
+        <w:trPr/>
+        <w:tc>
+          <w:tcPr>
+            <w:tcW w:w="2500" w:type="dxa"/>
+            <w:vAlign w:val="center"/>
+          </w:tcPr>
+          <w:p>
+            <w:pPr/>
+            <w:r>
+              <w:rPr>
+                <w:rFonts w:ascii="Times New Roman" w:hAnsi="Times New Roman" w:eastAsia="Times New Roman" w:cs="Times New Roman"/>
+                <w:sz w:val="28"/>
+                <w:szCs w:val="28"/>
+              </w:rPr>
+              <w:t xml:space="preserve">2017-11-10</w:t>
+            </w:r>
+          </w:p>
+        </w:tc>
+        <w:tc>
+          <w:tcPr>
+            <w:tcW w:w="2500" w:type="dxa"/>
+            <w:vAlign w:val="center"/>
+          </w:tcPr>
+          <w:p>
+            <w:pPr/>
+            <w:r>
+              <w:rPr>
+                <w:rFonts w:ascii="Times New Roman" w:hAnsi="Times New Roman" w:eastAsia="Times New Roman" w:cs="Times New Roman"/>
+                <w:sz w:val="28"/>
+                <w:szCs w:val="28"/>
+              </w:rPr>
+              <w:t xml:space="preserve">ОПр</w:t>
+            </w:r>
+          </w:p>
+        </w:tc>
+        <w:tc>
+          <w:tcPr>
+            <w:tcW w:w="2500" w:type="dxa"/>
+            <w:vAlign w:val="center"/>
+          </w:tcPr>
+          <w:p>
+            <w:pPr/>
+            <w:r>
+              <w:rPr>
+                <w:rFonts w:ascii="Times New Roman" w:hAnsi="Times New Roman" w:eastAsia="Times New Roman" w:cs="Times New Roman"/>
+                <w:sz w:val="28"/>
+                <w:szCs w:val="28"/>
+              </w:rPr>
+              <w:t xml:space="preserve">Иванов Иван Иванович</w:t>
+            </w:r>
+          </w:p>
+        </w:tc>
+        <w:tc>
+          <w:tcPr>
+            <w:tcW w:w="2500" w:type="dxa"/>
+            <w:vAlign w:val="center"/>
+          </w:tcPr>
+          <w:p>
+            <w:pPr/>
+            <w:r>
+              <w:rPr>
+                <w:rFonts w:ascii="Times New Roman" w:hAnsi="Times New Roman" w:eastAsia="Times New Roman" w:cs="Times New Roman"/>
+                <w:sz w:val="28"/>
+                <w:szCs w:val="28"/>
+              </w:rPr>
+              <w:t xml:space="preserve">100</w:t>
+            </w:r>
+          </w:p>
+        </w:tc>
+      </w:tr>
+      <w:tr>
+        <w:trPr/>
+        <w:tc>
+          <w:tcPr>
+            <w:tcW w:w="2500" w:type="dxa"/>
+            <w:vAlign w:val="center"/>
+          </w:tcPr>
+          <w:p>
+            <w:pPr/>
+            <w:r>
+              <w:rPr>
+                <w:rFonts w:ascii="Times New Roman" w:hAnsi="Times New Roman" w:eastAsia="Times New Roman" w:cs="Times New Roman"/>
+                <w:sz w:val="28"/>
+                <w:szCs w:val="28"/>
+              </w:rPr>
+              <w:t xml:space="preserve">2017-11-10</w:t>
+            </w:r>
+          </w:p>
+        </w:tc>
+        <w:tc>
+          <w:tcPr>
+            <w:tcW w:w="2500" w:type="dxa"/>
+            <w:vAlign w:val="center"/>
+          </w:tcPr>
+          <w:p>
+            <w:pPr/>
+            <w:r>
+              <w:rPr>
+                <w:rFonts w:ascii="Times New Roman" w:hAnsi="Times New Roman" w:eastAsia="Times New Roman" w:cs="Times New Roman"/>
+                <w:sz w:val="28"/>
+                <w:szCs w:val="28"/>
+              </w:rPr>
+              <w:t xml:space="preserve">ОПр</w:t>
+            </w:r>
+          </w:p>
+        </w:tc>
+        <w:tc>
+          <w:tcPr>
+            <w:tcW w:w="2500" w:type="dxa"/>
+            <w:vAlign w:val="center"/>
+          </w:tcPr>
+          <w:p>
+            <w:pPr/>
+            <w:r>
+              <w:rPr>
+                <w:rFonts w:ascii="Times New Roman" w:hAnsi="Times New Roman" w:eastAsia="Times New Roman" w:cs="Times New Roman"/>
+                <w:sz w:val="28"/>
+                <w:szCs w:val="28"/>
+              </w:rPr>
+              <w:t xml:space="preserve">Иванов Иван Иванович</w:t>
+            </w:r>
+          </w:p>
+        </w:tc>
+        <w:tc>
+          <w:tcPr>
+            <w:tcW w:w="2500" w:type="dxa"/>
+            <w:vAlign w:val="center"/>
+          </w:tcPr>
+          <w:p>
+            <w:pPr/>
+            <w:r>
+              <w:rPr>
+                <w:rFonts w:ascii="Times New Roman" w:hAnsi="Times New Roman" w:eastAsia="Times New Roman" w:cs="Times New Roman"/>
+                <w:sz w:val="28"/>
+                <w:szCs w:val="28"/>
+              </w:rPr>
+              <w:t xml:space="preserve">80</w:t>
+            </w:r>
+          </w:p>
+        </w:tc>
+      </w:tr>
+      <w:tr>
+        <w:trPr/>
+        <w:tc>
+          <w:tcPr>
+            <w:tcW w:w="2500" w:type="dxa"/>
+            <w:vAlign w:val="center"/>
+          </w:tcPr>
+          <w:p>
+            <w:pPr/>
+            <w:r>
+              <w:rPr>
+                <w:rFonts w:ascii="Times New Roman" w:hAnsi="Times New Roman" w:eastAsia="Times New Roman" w:cs="Times New Roman"/>
+                <w:sz w:val="28"/>
+                <w:szCs w:val="28"/>
+              </w:rPr>
+              <w:t xml:space="preserve">2017-11-10</w:t>
+            </w:r>
+          </w:p>
+        </w:tc>
+        <w:tc>
+          <w:tcPr>
+            <w:tcW w:w="2500" w:type="dxa"/>
+            <w:vAlign w:val="center"/>
+          </w:tcPr>
+          <w:p>
+            <w:pPr/>
+            <w:r>
+              <w:rPr>
+                <w:rFonts w:ascii="Times New Roman" w:hAnsi="Times New Roman" w:eastAsia="Times New Roman" w:cs="Times New Roman"/>
+                <w:sz w:val="28"/>
+                <w:szCs w:val="28"/>
+              </w:rPr>
+              <w:t xml:space="preserve">ООП</w:t>
+            </w:r>
+          </w:p>
+        </w:tc>
+        <w:tc>
+          <w:tcPr>
+            <w:tcW w:w="2500" w:type="dxa"/>
+            <w:vAlign w:val="center"/>
+          </w:tcPr>
+          <w:p>
+            <w:pPr/>
+            <w:r>
+              <w:rPr>
+                <w:rFonts w:ascii="Times New Roman" w:hAnsi="Times New Roman" w:eastAsia="Times New Roman" w:cs="Times New Roman"/>
+                <w:sz w:val="28"/>
+                <w:szCs w:val="28"/>
+              </w:rPr>
+              <w:t xml:space="preserve">Иванов Иван Иванович</w:t>
+            </w:r>
+          </w:p>
+        </w:tc>
+        <w:tc>
+          <w:tcPr>
+            <w:tcW w:w="2500" w:type="dxa"/>
+            <w:vAlign w:val="center"/>
+          </w:tcPr>
+          <w:p>
+            <w:pPr/>
+            <w:r>
+              <w:rPr>
+                <w:rFonts w:ascii="Times New Roman" w:hAnsi="Times New Roman" w:eastAsia="Times New Roman" w:cs="Times New Roman"/>
+                <w:sz w:val="28"/>
+                <w:szCs w:val="28"/>
+              </w:rPr>
+              <w:t xml:space="preserve">90</w:t>
             </w:r>
           </w:p>
         </w:tc>

</xml_diff>